<commit_message>
Abschluss der Grobplanung. Erweiterung der Detailplanung. Anpassung der Homepage durch Plugin funktioniert. Testspezifikation und Testauswertung für Anpassung der Homepage.
</commit_message>
<xml_diff>
--- a/Projekt2_Dokumentation.docx
+++ b/Projekt2_Dokumentation.docx
@@ -53,7 +53,7 @@
           <w:r>
             <w:fldChar w:fldCharType="separate"/>
           </w:r>
-          <w:hyperlink w:anchor="_Toc43219733" w:history="1">
+          <w:hyperlink w:anchor="_Toc43418863" w:history="1">
             <w:r>
               <w:rPr>
                 <w:rStyle w:val="Hyperlink"/>
@@ -80,7 +80,7 @@
                 <w:noProof/>
                 <w:webHidden/>
               </w:rPr>
-              <w:instrText xml:space="preserve"> PAGEREF _Toc43219733 \h </w:instrText>
+              <w:instrText xml:space="preserve"> PAGEREF _Toc43418863 \h </w:instrText>
             </w:r>
             <w:r>
               <w:rPr>
@@ -123,7 +123,7 @@
               <w:lang w:eastAsia="de-DE"/>
             </w:rPr>
           </w:pPr>
-          <w:hyperlink w:anchor="_Toc43219734" w:history="1">
+          <w:hyperlink w:anchor="_Toc43418864" w:history="1">
             <w:r>
               <w:rPr>
                 <w:rStyle w:val="Hyperlink"/>
@@ -150,7 +150,7 @@
                 <w:noProof/>
                 <w:webHidden/>
               </w:rPr>
-              <w:instrText xml:space="preserve"> PAGEREF _Toc43219734 \h </w:instrText>
+              <w:instrText xml:space="preserve"> PAGEREF _Toc43418864 \h </w:instrText>
             </w:r>
             <w:r>
               <w:rPr>
@@ -193,7 +193,7 @@
               <w:lang w:eastAsia="de-DE"/>
             </w:rPr>
           </w:pPr>
-          <w:hyperlink w:anchor="_Toc43219735" w:history="1">
+          <w:hyperlink w:anchor="_Toc43418865" w:history="1">
             <w:r>
               <w:rPr>
                 <w:rStyle w:val="Hyperlink"/>
@@ -220,7 +220,7 @@
                 <w:noProof/>
                 <w:webHidden/>
               </w:rPr>
-              <w:instrText xml:space="preserve"> PAGEREF _Toc43219735 \h </w:instrText>
+              <w:instrText xml:space="preserve"> PAGEREF _Toc43418865 \h </w:instrText>
             </w:r>
             <w:r>
               <w:rPr>
@@ -263,7 +263,7 @@
               <w:lang w:eastAsia="de-DE"/>
             </w:rPr>
           </w:pPr>
-          <w:hyperlink w:anchor="_Toc43219736" w:history="1">
+          <w:hyperlink w:anchor="_Toc43418866" w:history="1">
             <w:r>
               <w:rPr>
                 <w:rStyle w:val="Hyperlink"/>
@@ -290,7 +290,7 @@
                 <w:noProof/>
                 <w:webHidden/>
               </w:rPr>
-              <w:instrText xml:space="preserve"> PAGEREF _Toc43219736 \h </w:instrText>
+              <w:instrText xml:space="preserve"> PAGEREF _Toc43418866 \h </w:instrText>
             </w:r>
             <w:r>
               <w:rPr>
@@ -333,7 +333,7 @@
               <w:lang w:eastAsia="de-DE"/>
             </w:rPr>
           </w:pPr>
-          <w:hyperlink w:anchor="_Toc43219737" w:history="1">
+          <w:hyperlink w:anchor="_Toc43418867" w:history="1">
             <w:r>
               <w:rPr>
                 <w:rStyle w:val="Hyperlink"/>
@@ -360,7 +360,7 @@
                 <w:noProof/>
                 <w:webHidden/>
               </w:rPr>
-              <w:instrText xml:space="preserve"> PAGEREF _Toc43219737 \h </w:instrText>
+              <w:instrText xml:space="preserve"> PAGEREF _Toc43418867 \h </w:instrText>
             </w:r>
             <w:r>
               <w:rPr>
@@ -403,7 +403,7 @@
               <w:lang w:eastAsia="de-DE"/>
             </w:rPr>
           </w:pPr>
-          <w:hyperlink w:anchor="_Toc43219738" w:history="1">
+          <w:hyperlink w:anchor="_Toc43418868" w:history="1">
             <w:r>
               <w:rPr>
                 <w:rStyle w:val="Hyperlink"/>
@@ -430,7 +430,7 @@
                 <w:noProof/>
                 <w:webHidden/>
               </w:rPr>
-              <w:instrText xml:space="preserve"> PAGEREF _Toc43219738 \h </w:instrText>
+              <w:instrText xml:space="preserve"> PAGEREF _Toc43418868 \h </w:instrText>
             </w:r>
             <w:r>
               <w:rPr>
@@ -450,7 +450,7 @@
                 <w:noProof/>
                 <w:webHidden/>
               </w:rPr>
-              <w:t>3</w:t>
+              <w:t>4</w:t>
             </w:r>
             <w:r>
               <w:rPr>
@@ -473,7 +473,7 @@
               <w:lang w:eastAsia="de-DE"/>
             </w:rPr>
           </w:pPr>
-          <w:hyperlink w:anchor="_Toc43219739" w:history="1">
+          <w:hyperlink w:anchor="_Toc43418869" w:history="1">
             <w:r>
               <w:rPr>
                 <w:rStyle w:val="Hyperlink"/>
@@ -500,7 +500,7 @@
                 <w:noProof/>
                 <w:webHidden/>
               </w:rPr>
-              <w:instrText xml:space="preserve"> PAGEREF _Toc43219739 \h </w:instrText>
+              <w:instrText xml:space="preserve"> PAGEREF _Toc43418869 \h </w:instrText>
             </w:r>
             <w:r>
               <w:rPr>
@@ -520,7 +520,7 @@
                 <w:noProof/>
                 <w:webHidden/>
               </w:rPr>
-              <w:t>3</w:t>
+              <w:t>4</w:t>
             </w:r>
             <w:r>
               <w:rPr>
@@ -543,13 +543,13 @@
               <w:lang w:eastAsia="de-DE"/>
             </w:rPr>
           </w:pPr>
-          <w:hyperlink w:anchor="_Toc43219740" w:history="1">
+          <w:hyperlink w:anchor="_Toc43418870" w:history="1">
             <w:r>
               <w:rPr>
                 <w:rStyle w:val="Hyperlink"/>
                 <w:noProof/>
               </w:rPr>
-              <w:t>Datenmodell</w:t>
+              <w:t>Konzeptionelles Datenmodell</w:t>
             </w:r>
             <w:r>
               <w:rPr>
@@ -570,7 +570,7 @@
                 <w:noProof/>
                 <w:webHidden/>
               </w:rPr>
-              <w:instrText xml:space="preserve"> PAGEREF _Toc43219740 \h </w:instrText>
+              <w:instrText xml:space="preserve"> PAGEREF _Toc43418870 \h </w:instrText>
             </w:r>
             <w:r>
               <w:rPr>
@@ -590,7 +590,7 @@
                 <w:noProof/>
                 <w:webHidden/>
               </w:rPr>
-              <w:t>3</w:t>
+              <w:t>7</w:t>
             </w:r>
             <w:r>
               <w:rPr>
@@ -613,13 +613,13 @@
               <w:lang w:eastAsia="de-DE"/>
             </w:rPr>
           </w:pPr>
-          <w:hyperlink w:anchor="_Toc43219741" w:history="1">
+          <w:hyperlink w:anchor="_Toc43418871" w:history="1">
             <w:r>
               <w:rPr>
                 <w:rStyle w:val="Hyperlink"/>
                 <w:noProof/>
               </w:rPr>
-              <w:t>Systemintegration</w:t>
+              <w:t>Systemintegration (geographische Systemarchitektur)</w:t>
             </w:r>
             <w:r>
               <w:rPr>
@@ -640,7 +640,7 @@
                 <w:noProof/>
                 <w:webHidden/>
               </w:rPr>
-              <w:instrText xml:space="preserve"> PAGEREF _Toc43219741 \h </w:instrText>
+              <w:instrText xml:space="preserve"> PAGEREF _Toc43418871 \h </w:instrText>
             </w:r>
             <w:r>
               <w:rPr>
@@ -660,7 +660,7 @@
                 <w:noProof/>
                 <w:webHidden/>
               </w:rPr>
-              <w:t>3</w:t>
+              <w:t>7</w:t>
             </w:r>
             <w:r>
               <w:rPr>
@@ -683,7 +683,7 @@
               <w:lang w:eastAsia="de-DE"/>
             </w:rPr>
           </w:pPr>
-          <w:hyperlink w:anchor="_Toc43219742" w:history="1">
+          <w:hyperlink w:anchor="_Toc43418872" w:history="1">
             <w:r>
               <w:rPr>
                 <w:rStyle w:val="Hyperlink"/>
@@ -710,7 +710,7 @@
                 <w:noProof/>
                 <w:webHidden/>
               </w:rPr>
-              <w:instrText xml:space="preserve"> PAGEREF _Toc43219742 \h </w:instrText>
+              <w:instrText xml:space="preserve"> PAGEREF _Toc43418872 \h </w:instrText>
             </w:r>
             <w:r>
               <w:rPr>
@@ -730,7 +730,7 @@
                 <w:noProof/>
                 <w:webHidden/>
               </w:rPr>
-              <w:t>3</w:t>
+              <w:t>7</w:t>
             </w:r>
             <w:r>
               <w:rPr>
@@ -753,7 +753,7 @@
               <w:lang w:eastAsia="de-DE"/>
             </w:rPr>
           </w:pPr>
-          <w:hyperlink w:anchor="_Toc43219743" w:history="1">
+          <w:hyperlink w:anchor="_Toc43418873" w:history="1">
             <w:r>
               <w:rPr>
                 <w:rStyle w:val="Hyperlink"/>
@@ -780,7 +780,7 @@
                 <w:noProof/>
                 <w:webHidden/>
               </w:rPr>
-              <w:instrText xml:space="preserve"> PAGEREF _Toc43219743 \h </w:instrText>
+              <w:instrText xml:space="preserve"> PAGEREF _Toc43418873 \h </w:instrText>
             </w:r>
             <w:r>
               <w:rPr>
@@ -800,7 +800,7 @@
                 <w:noProof/>
                 <w:webHidden/>
               </w:rPr>
-              <w:t>3</w:t>
+              <w:t>7</w:t>
             </w:r>
             <w:r>
               <w:rPr>
@@ -823,7 +823,7 @@
               <w:lang w:eastAsia="de-DE"/>
             </w:rPr>
           </w:pPr>
-          <w:hyperlink w:anchor="_Toc43219744" w:history="1">
+          <w:hyperlink w:anchor="_Toc43418874" w:history="1">
             <w:r>
               <w:rPr>
                 <w:rStyle w:val="Hyperlink"/>
@@ -850,7 +850,7 @@
                 <w:noProof/>
                 <w:webHidden/>
               </w:rPr>
-              <w:instrText xml:space="preserve"> PAGEREF _Toc43219744 \h </w:instrText>
+              <w:instrText xml:space="preserve"> PAGEREF _Toc43418874 \h </w:instrText>
             </w:r>
             <w:r>
               <w:rPr>
@@ -870,7 +870,7 @@
                 <w:noProof/>
                 <w:webHidden/>
               </w:rPr>
-              <w:t>3</w:t>
+              <w:t>7</w:t>
             </w:r>
             <w:r>
               <w:rPr>
@@ -893,7 +893,7 @@
               <w:lang w:eastAsia="de-DE"/>
             </w:rPr>
           </w:pPr>
-          <w:hyperlink w:anchor="_Toc43219745" w:history="1">
+          <w:hyperlink w:anchor="_Toc43418875" w:history="1">
             <w:r>
               <w:rPr>
                 <w:rStyle w:val="Hyperlink"/>
@@ -920,7 +920,7 @@
                 <w:noProof/>
                 <w:webHidden/>
               </w:rPr>
-              <w:instrText xml:space="preserve"> PAGEREF _Toc43219745 \h </w:instrText>
+              <w:instrText xml:space="preserve"> PAGEREF _Toc43418875 \h </w:instrText>
             </w:r>
             <w:r>
               <w:rPr>
@@ -940,7 +940,7 @@
                 <w:noProof/>
                 <w:webHidden/>
               </w:rPr>
-              <w:t>3</w:t>
+              <w:t>7</w:t>
             </w:r>
             <w:r>
               <w:rPr>
@@ -963,7 +963,7 @@
               <w:lang w:eastAsia="de-DE"/>
             </w:rPr>
           </w:pPr>
-          <w:hyperlink w:anchor="_Toc43219746" w:history="1">
+          <w:hyperlink w:anchor="_Toc43418876" w:history="1">
             <w:r>
               <w:rPr>
                 <w:rStyle w:val="Hyperlink"/>
@@ -990,7 +990,7 @@
                 <w:noProof/>
                 <w:webHidden/>
               </w:rPr>
-              <w:instrText xml:space="preserve"> PAGEREF _Toc43219746 \h </w:instrText>
+              <w:instrText xml:space="preserve"> PAGEREF _Toc43418876 \h </w:instrText>
             </w:r>
             <w:r>
               <w:rPr>
@@ -1010,7 +1010,7 @@
                 <w:noProof/>
                 <w:webHidden/>
               </w:rPr>
-              <w:t>3</w:t>
+              <w:t>7</w:t>
             </w:r>
             <w:r>
               <w:rPr>
@@ -1068,7 +1068,7 @@
       <w:pPr>
         <w:pStyle w:val="berschrift2"/>
       </w:pPr>
-      <w:bookmarkStart w:id="0" w:name="_Toc43219733"/>
+      <w:bookmarkStart w:id="0" w:name="_Toc43418863"/>
       <w:r>
         <w:t>Problemstellung und Zielsetzung</w:t>
       </w:r>
@@ -1164,7 +1164,7 @@
       <w:pPr>
         <w:pStyle w:val="berschrift2"/>
       </w:pPr>
-      <w:bookmarkStart w:id="1" w:name="_Toc43219734"/>
+      <w:bookmarkStart w:id="1" w:name="_Toc43418864"/>
       <w:r>
         <w:t>Projektmanagement</w:t>
       </w:r>
@@ -1215,7 +1215,7 @@
       <w:pPr>
         <w:pStyle w:val="berschrift2"/>
       </w:pPr>
-      <w:bookmarkStart w:id="2" w:name="_Toc43219735"/>
+      <w:bookmarkStart w:id="2" w:name="_Toc43418865"/>
       <w:r>
         <w:t>Stand der Technik</w:t>
       </w:r>
@@ -1236,7 +1236,7 @@
         <w:spacing w:line="360" w:lineRule="auto"/>
         <w:jc w:val="both"/>
       </w:pPr>
-      <w:bookmarkStart w:id="3" w:name="_Toc43219736"/>
+      <w:bookmarkStart w:id="3" w:name="_Toc43418866"/>
       <w:r>
         <w:t>Konzept</w:t>
       </w:r>
@@ -1319,7 +1319,7 @@
         <w:spacing w:line="360" w:lineRule="auto"/>
         <w:jc w:val="both"/>
       </w:pPr>
-      <w:bookmarkStart w:id="4" w:name="_Toc43219737"/>
+      <w:bookmarkStart w:id="4" w:name="_Toc43418867"/>
       <w:r>
         <w:lastRenderedPageBreak/>
         <w:t>Konzept zur dynamischen Optimierung der Homepage</w:t>
@@ -1500,7 +1500,7 @@
       <w:pPr>
         <w:pStyle w:val="berschrift3"/>
       </w:pPr>
-      <w:bookmarkStart w:id="5" w:name="_Toc43219738"/>
+      <w:bookmarkStart w:id="5" w:name="_Toc43418868"/>
       <w:r>
         <w:lastRenderedPageBreak/>
         <w:t>Spezifikation des maschinellen Lernens für Projekt 2</w:t>
@@ -1513,7 +1513,7 @@
         <w:spacing w:line="360" w:lineRule="auto"/>
         <w:jc w:val="both"/>
       </w:pPr>
-      <w:bookmarkStart w:id="6" w:name="_Toc43219739"/>
+      <w:bookmarkStart w:id="6" w:name="_Toc43418869"/>
       <w:r>
         <w:t>Entwurf der Programme</w:t>
       </w:r>
@@ -5791,6 +5791,228 @@
     </w:p>
     <w:p>
       <w:pPr>
+        <w:spacing w:after="40" w:line="240" w:lineRule="auto"/>
+        <w:rPr>
+          <w:rFonts w:eastAsiaTheme="minorEastAsia"/>
+        </w:rPr>
+      </w:pPr>
+      <m:oMathPara>
+        <m:oMathParaPr>
+          <m:jc m:val="left"/>
+        </m:oMathParaPr>
+        <m:oMath>
+          <m:r>
+            <m:rPr>
+              <m:sty m:val="b"/>
+            </m:rPr>
+            <w:rPr>
+              <w:rFonts w:ascii="Cambria Math" w:hAnsi="Cambria Math"/>
+            </w:rPr>
+            <m:t>def</m:t>
+          </m:r>
+          <m:r>
+            <m:rPr>
+              <m:sty m:val="p"/>
+            </m:rPr>
+            <w:rPr>
+              <w:rFonts w:ascii="Cambria Math" w:hAnsi="Cambria Math"/>
+            </w:rPr>
+            <m:t xml:space="preserve"> </m:t>
+          </m:r>
+          <m:r>
+            <w:rPr>
+              <w:rFonts w:ascii="Cambria Math" w:hAnsi="Cambria Math"/>
+            </w:rPr>
+            <m:t>Record</m:t>
+          </m:r>
+          <m:r>
+            <w:rPr>
+              <w:rFonts w:ascii="Cambria Math" w:hAnsi="Cambria Math"/>
+            </w:rPr>
+            <m:t>(</m:t>
+          </m:r>
+          <m:r>
+            <w:rPr>
+              <w:rFonts w:ascii="Cambria Math" w:hAnsi="Cambria Math"/>
+            </w:rPr>
+            <m:t>setupID</m:t>
+          </m:r>
+          <m:r>
+            <w:rPr>
+              <w:rFonts w:ascii="Cambria Math" w:hAnsi="Cambria Math"/>
+            </w:rPr>
+            <m:t>)</m:t>
+          </m:r>
+        </m:oMath>
+      </m:oMathPara>
+    </w:p>
+    <w:p>
+      <w:pPr>
+        <w:spacing w:after="40" w:line="240" w:lineRule="auto"/>
+        <w:ind w:left="708" w:firstLine="708"/>
+        <w:rPr>
+          <w:rFonts w:eastAsiaTheme="minorEastAsia"/>
+        </w:rPr>
+      </w:pPr>
+      <m:oMathPara>
+        <m:oMathParaPr>
+          <m:jc m:val="left"/>
+        </m:oMathParaPr>
+        <m:oMath>
+          <m:r>
+            <m:rPr>
+              <m:sty m:val="b"/>
+            </m:rPr>
+            <w:rPr>
+              <w:rFonts w:ascii="Cambria Math" w:hAnsi="Cambria Math"/>
+            </w:rPr>
+            <m:t>input:</m:t>
+          </m:r>
+          <m:r>
+            <m:rPr>
+              <m:sty m:val="p"/>
+            </m:rPr>
+            <w:rPr>
+              <w:rFonts w:ascii="Cambria Math" w:hAnsi="Cambria Math"/>
+            </w:rPr>
+            <m:t xml:space="preserve"> </m:t>
+          </m:r>
+          <m:r>
+            <m:rPr>
+              <m:sty m:val="p"/>
+            </m:rPr>
+            <w:rPr>
+              <w:rFonts w:ascii="Cambria Math" w:hAnsi="Cambria Math"/>
+            </w:rPr>
+            <m:t xml:space="preserve"> </m:t>
+          </m:r>
+          <m:r>
+            <w:rPr>
+              <w:rFonts w:ascii="Cambria Math" w:hAnsi="Cambria Math"/>
+            </w:rPr>
+            <m:t>setupID</m:t>
+          </m:r>
+          <m:r>
+            <w:rPr>
+              <w:rFonts w:ascii="Cambria Math" w:eastAsiaTheme="minorEastAsia" w:hAnsi="Cambria Math"/>
+            </w:rPr>
+            <m:t xml:space="preserve"> </m:t>
+          </m:r>
+          <m:r>
+            <m:rPr>
+              <m:sty m:val="p"/>
+            </m:rPr>
+            <w:rPr>
+              <w:rFonts w:ascii="Cambria Math" w:eastAsiaTheme="minorEastAsia" w:hAnsi="Cambria Math"/>
+            </w:rPr>
+            <m:t>zur eindeutigen Bewertung der des Setups</m:t>
+          </m:r>
+        </m:oMath>
+      </m:oMathPara>
+    </w:p>
+    <w:p>
+      <w:pPr>
+        <w:spacing w:after="40" w:line="240" w:lineRule="auto"/>
+        <w:ind w:left="708" w:firstLine="708"/>
+        <w:rPr>
+          <w:rFonts w:eastAsiaTheme="minorEastAsia"/>
+          <w:i/>
+        </w:rPr>
+      </w:pPr>
+      <m:oMathPara>
+        <m:oMathParaPr>
+          <m:jc m:val="left"/>
+        </m:oMathParaPr>
+        <m:oMath>
+          <m:r>
+            <m:rPr>
+              <m:sty m:val="b"/>
+            </m:rPr>
+            <w:rPr>
+              <w:rFonts w:ascii="Cambria Math" w:hAnsi="Cambria Math"/>
+            </w:rPr>
+            <m:t>result:</m:t>
+          </m:r>
+          <m:r>
+            <m:rPr>
+              <m:sty m:val="p"/>
+            </m:rPr>
+            <w:rPr>
+              <w:rFonts w:ascii="Cambria Math" w:hAnsi="Cambria Math"/>
+            </w:rPr>
+            <m:t xml:space="preserve"> </m:t>
+          </m:r>
+          <m:r>
+            <m:rPr>
+              <m:sty m:val="p"/>
+            </m:rPr>
+            <w:rPr>
+              <w:rFonts w:ascii="Cambria Math" w:hAnsi="Cambria Math"/>
+            </w:rPr>
+            <m:t>Array zur Beschreibung des Verlaufs der Sitzung</m:t>
+          </m:r>
+          <m:r>
+            <m:rPr>
+              <m:sty m:val="p"/>
+            </m:rPr>
+            <w:rPr>
+              <w:rFonts w:ascii="Cambria Math" w:hAnsi="Cambria Math"/>
+            </w:rPr>
+            <m:t xml:space="preserve"> </m:t>
+          </m:r>
+        </m:oMath>
+      </m:oMathPara>
+    </w:p>
+    <w:p>
+      <w:pPr>
+        <w:spacing w:after="40" w:line="240" w:lineRule="auto"/>
+        <w:rPr>
+          <w:rFonts w:eastAsiaTheme="minorEastAsia"/>
+        </w:rPr>
+      </w:pPr>
+      <w:r>
+        <w:tab/>
+      </w:r>
+      <m:oMath>
+        <m:r>
+          <w:rPr>
+            <w:rFonts w:ascii="Cambria Math" w:hAnsi="Cambria Math"/>
+          </w:rPr>
+          <m:t>array←[setupID]</m:t>
+        </m:r>
+      </m:oMath>
+    </w:p>
+    <w:p>
+      <w:pPr>
+        <w:spacing w:after="40" w:line="240" w:lineRule="auto"/>
+        <w:rPr>
+          <w:rFonts w:eastAsiaTheme="minorEastAsia"/>
+        </w:rPr>
+      </w:pPr>
+      <w:r>
+        <w:rPr>
+          <w:rFonts w:eastAsiaTheme="minorEastAsia"/>
+        </w:rPr>
+        <w:tab/>
+      </w:r>
+    </w:p>
+    <w:p>
+      <w:pPr>
+        <w:spacing w:after="40" w:line="240" w:lineRule="auto"/>
+        <w:rPr>
+          <w:rFonts w:eastAsiaTheme="minorEastAsia"/>
+        </w:rPr>
+      </w:pPr>
+      <w:r>
+        <w:rPr>
+          <w:rFonts w:eastAsiaTheme="minorEastAsia"/>
+        </w:rPr>
+        <w:tab/>
+      </w:r>
+    </w:p>
+    <w:p/>
+    <w:p>
+      <w:pPr>
         <w:pStyle w:val="berschrift4"/>
       </w:pPr>
       <w:proofErr w:type="spellStart"/>
@@ -5829,82 +6051,76 @@
         <w:rPr>
           <w:rStyle w:val="SchwacherVerweis"/>
         </w:rPr>
-        <w:t>Umge</w:t>
-      </w:r>
-      <w:bookmarkStart w:id="7" w:name="_GoBack"/>
+        <w:t>Umgebung:</w:t>
+      </w:r>
+      <w:r>
+        <w:rPr>
+          <w:rStyle w:val="SchwacherVerweis"/>
+        </w:rPr>
+        <w:tab/>
+        <w:t>AWS Lambda</w:t>
+      </w:r>
+    </w:p>
+    <w:p>
+      <w:pPr>
+        <w:rPr>
+          <w:rStyle w:val="SchwacherVerweis"/>
+        </w:rPr>
+      </w:pPr>
+      <w:r>
+        <w:rPr>
+          <w:rStyle w:val="SchwacherVerweis"/>
+        </w:rPr>
+        <w:t>Trigger:</w:t>
+      </w:r>
+      <w:r>
+        <w:rPr>
+          <w:rStyle w:val="SchwacherVerweis"/>
+        </w:rPr>
+        <w:tab/>
+        <w:t>Wöchentlicher Aufruf</w:t>
+      </w:r>
+    </w:p>
+    <w:p>
+      <w:r>
+        <w:t>Basierend auf der Auswertung der erhobenen Trainingsdaten einer Woche wird das Modell des Systems aktualisiert. Über einer Belohnungsfunktionen und den Ereignissen der Sitzungen wird der Erfolg jeder Sitzung bestimmt. Anschließend wird aus den Erfolgswerten der vergangenen Woche und den alten Nutzenwerten für jede Setup ID des Modells die neuen Nutzenwerte berechnet. Anschließend werden die Nutzenwerte der vergangen</w:t>
+      </w:r>
+      <w:r>
+        <w:t>en</w:t>
+      </w:r>
+      <w:r>
+        <w:t xml:space="preserve"> Woche überschrieben.</w:t>
+      </w:r>
+    </w:p>
+    <w:p>
+      <w:pPr>
+        <w:rPr>
+          <w:rStyle w:val="SchwacherVerweis"/>
+        </w:rPr>
+      </w:pPr>
+      <w:r>
+        <w:t>Durch die zeitliche Entkopplung von Anpassung bzw. Aufzeichnung und der Auswertung wird die Laufzeit des Seitenaufrufs nicht mehr als nötig verlängert. Damit sollen unangenehme Ladezeiten für die Besucher der Webseite, welche Ablehnung führen können, vermieden werden.</w:t>
+      </w:r>
+    </w:p>
+    <w:p>
+      <w:pPr>
+        <w:pStyle w:val="berschrift3"/>
+      </w:pPr>
+      <w:bookmarkStart w:id="7" w:name="_Toc43418870"/>
+      <w:r>
+        <w:t xml:space="preserve">Konzeptionelles </w:t>
+      </w:r>
+      <w:r>
+        <w:t>Datenmodell</w:t>
+      </w:r>
       <w:bookmarkEnd w:id="7"/>
-      <w:r>
-        <w:rPr>
-          <w:rStyle w:val="SchwacherVerweis"/>
-        </w:rPr>
-        <w:t>bung:</w:t>
-      </w:r>
-      <w:r>
-        <w:rPr>
-          <w:rStyle w:val="SchwacherVerweis"/>
-        </w:rPr>
-        <w:tab/>
-        <w:t>AWS Lambda</w:t>
-      </w:r>
-    </w:p>
-    <w:p>
-      <w:pPr>
-        <w:rPr>
-          <w:rStyle w:val="SchwacherVerweis"/>
-        </w:rPr>
-      </w:pPr>
-      <w:r>
-        <w:rPr>
-          <w:rStyle w:val="SchwacherVerweis"/>
-        </w:rPr>
-        <w:t>Trigger:</w:t>
-      </w:r>
-      <w:r>
-        <w:rPr>
-          <w:rStyle w:val="SchwacherVerweis"/>
-        </w:rPr>
-        <w:tab/>
-        <w:t>Wöchentlicher Aufruf</w:t>
-      </w:r>
-    </w:p>
-    <w:p>
-      <w:r>
-        <w:t>Basierend auf der Auswertung der erhobenen Trainingsdaten einer Woche wird das Modell des Systems aktualisiert. Über einer Belohnungsfunktionen und den Ereignissen der Sitzungen wird der Erfolg jeder Sitzung bestimmt. Anschließend wird aus den Erfolgswerten der vergangenen Woche und den alten Nutzenwerten für jede Setup ID des Modells die neuen Nutzenwerte berechnet. Anschließend werden die Nutzenwerte der vergangen</w:t>
-      </w:r>
-      <w:r>
-        <w:t>en</w:t>
-      </w:r>
-      <w:r>
-        <w:t xml:space="preserve"> Woche überschrieben.</w:t>
-      </w:r>
-    </w:p>
-    <w:p>
-      <w:pPr>
-        <w:rPr>
-          <w:rStyle w:val="SchwacherVerweis"/>
-        </w:rPr>
-      </w:pPr>
-      <w:r>
-        <w:t>Durch die zeitliche Entkopplung von Anpassung bzw. Aufzeichnung und der Auswertung wird die Laufzeit des Seitenaufrufs nicht mehr als nötig verlängert. Damit sollen unangenehme Ladezeiten für die Besucher der Webseite, welche Ablehnung führen können, vermieden werden.</w:t>
-      </w:r>
-    </w:p>
-    <w:p>
-      <w:pPr>
-        <w:pStyle w:val="berschrift3"/>
-      </w:pPr>
-      <w:bookmarkStart w:id="8" w:name="_Toc43219740"/>
-      <w:r>
-        <w:t xml:space="preserve">Konzeptionelles </w:t>
-      </w:r>
-      <w:r>
-        <w:t>Datenmodell</w:t>
-      </w:r>
+    </w:p>
+    <w:p>
+      <w:r>
+        <w:t xml:space="preserve">Für die Umsetzung des geplanten Systems wird eine Datenbank benötigt. Für die Aufzeichnung der Sitzungen wird die Tabelle „Sessions“ angelegt. </w:t>
+      </w:r>
+      <w:bookmarkStart w:id="8" w:name="_GoBack"/>
       <w:bookmarkEnd w:id="8"/>
-    </w:p>
-    <w:p>
-      <w:r>
-        <w:t xml:space="preserve">Für die Umsetzung des geplanten Systems wird eine Datenbank benötigt. Für die Aufzeichnung der Sitzungen wird die Tabelle „Sessions“ angelegt. </w:t>
-      </w:r>
     </w:p>
     <w:p/>
     <w:p>
@@ -5913,7 +6129,7 @@
         <w:spacing w:line="360" w:lineRule="auto"/>
         <w:jc w:val="both"/>
       </w:pPr>
-      <w:bookmarkStart w:id="9" w:name="_Toc43219741"/>
+      <w:bookmarkStart w:id="9" w:name="_Toc43418871"/>
       <w:r>
         <w:t xml:space="preserve">Systemintegration </w:t>
       </w:r>
@@ -5923,17 +6139,17 @@
       <w:r>
         <w:t>eographische Systemarchitektur</w:t>
       </w:r>
+      <w:r>
+        <w:t>)</w:t>
+      </w:r>
       <w:bookmarkEnd w:id="9"/>
-      <w:r>
-        <w:t>)</w:t>
-      </w:r>
     </w:p>
     <w:p/>
     <w:p>
       <w:pPr>
         <w:pStyle w:val="berschrift2"/>
       </w:pPr>
-      <w:bookmarkStart w:id="10" w:name="_Toc43219742"/>
+      <w:bookmarkStart w:id="10" w:name="_Toc43418872"/>
       <w:r>
         <w:t>Evaluation</w:t>
       </w:r>
@@ -5943,7 +6159,7 @@
       <w:pPr>
         <w:pStyle w:val="berschrift3"/>
       </w:pPr>
-      <w:bookmarkStart w:id="11" w:name="_Toc43219743"/>
+      <w:bookmarkStart w:id="11" w:name="_Toc43418873"/>
       <w:r>
         <w:t>Umsetzung des geplanten Konzeptes</w:t>
       </w:r>
@@ -5956,7 +6172,7 @@
       <w:pPr>
         <w:pStyle w:val="berschrift3"/>
       </w:pPr>
-      <w:bookmarkStart w:id="12" w:name="_Toc43219744"/>
+      <w:bookmarkStart w:id="12" w:name="_Toc43418874"/>
       <w:r>
         <w:t>Messung von Erfolg und Mehrwert des Projektes</w:t>
       </w:r>
@@ -5966,7 +6182,7 @@
       <w:pPr>
         <w:pStyle w:val="berschrift3"/>
       </w:pPr>
-      <w:bookmarkStart w:id="13" w:name="_Toc43219745"/>
+      <w:bookmarkStart w:id="13" w:name="_Toc43418875"/>
       <w:r>
         <w:t>Möglichkeiten zur weiteren Optimierung der Customer Experience</w:t>
       </w:r>
@@ -5976,7 +6192,7 @@
       <w:pPr>
         <w:pStyle w:val="berschrift2"/>
       </w:pPr>
-      <w:bookmarkStart w:id="14" w:name="_Toc43219746"/>
+      <w:bookmarkStart w:id="14" w:name="_Toc43418876"/>
       <w:r>
         <w:t>Fazit &amp; Ausblick</w:t>
       </w:r>
@@ -6985,7 +7201,7 @@
 </file>
 
 <file path=customXml/itemProps1.xml><?xml version="1.0" encoding="utf-8"?>
-<ds:datastoreItem xmlns:ds="http://schemas.openxmlformats.org/officeDocument/2006/customXml" ds:itemID="{FCA47E79-7EEF-4B57-8D4D-B0109C98998E}">
+<ds:datastoreItem xmlns:ds="http://schemas.openxmlformats.org/officeDocument/2006/customXml" ds:itemID="{CDA6E715-4D2C-44B8-9790-6FB302F3A99D}">
   <ds:schemaRefs>
     <ds:schemaRef ds:uri="http://schemas.openxmlformats.org/officeDocument/2006/bibliography"/>
   </ds:schemaRefs>

</xml_diff>